<commit_message>
Added door sound and footsteps
</commit_message>
<xml_diff>
--- a/AudioIdeas.docx
+++ b/AudioIdeas.docx
@@ -49,6 +49,9 @@
       <w:r>
         <w:t>Got something!</w:t>
       </w:r>
+      <w:r>
+        <w:t xml:space="preserve"> Done</w:t>
+      </w:r>
     </w:p>
     <w:p>
       <w:pPr>
@@ -107,6 +110,9 @@
       <w:r>
         <w:t>“Stop”</w:t>
       </w:r>
+      <w:r>
+        <w:t xml:space="preserve"> Halt Done</w:t>
+      </w:r>
     </w:p>
     <w:p>
       <w:pPr>
@@ -119,6 +125,9 @@
       <w:r>
         <w:t>“Hey you”</w:t>
       </w:r>
+      <w:r>
+        <w:t xml:space="preserve"> Done</w:t>
+      </w:r>
     </w:p>
     <w:p>
       <w:pPr>
@@ -129,8 +138,18 @@
         </w:numPr>
       </w:pPr>
       <w:r>
-        <w:t>“Ow”</w:t>
-      </w:r>
+        <w:t>“</w:t>
+      </w:r>
+      <w:proofErr w:type="spellStart"/>
+      <w:proofErr w:type="gramStart"/>
+      <w:r>
+        <w:t>Ow”</w:t>
+      </w:r>
+      <w:r>
+        <w:t>Done</w:t>
+      </w:r>
+      <w:proofErr w:type="spellEnd"/>
+      <w:proofErr w:type="gramEnd"/>
     </w:p>
     <w:p>
       <w:r>
@@ -148,6 +167,9 @@
       <w:r>
         <w:t>TV music</w:t>
       </w:r>
+      <w:r>
+        <w:t xml:space="preserve"> Done</w:t>
+      </w:r>
     </w:p>
     <w:p>
       <w:pPr>
@@ -159,6 +181,9 @@
       </w:pPr>
       <w:r>
         <w:t>Sneaking around music</w:t>
+      </w:r>
+      <w:r>
+        <w:t xml:space="preserve"> Done</w:t>
       </w:r>
     </w:p>
     <w:p>

</xml_diff>